<commit_message>
added mysql and pdf
</commit_message>
<xml_diff>
--- a/normalisering_er-diagram.docx
+++ b/normalisering_er-diagram.docx
@@ -76,9 +76,8 @@
           <w:sz w:val="28"/>
           <w:szCs w:val="28"/>
         </w:rPr>
-        <w:t xml:space="preserve">OPGAVE </w:t>
-      </w:r>
-      <w:proofErr w:type="gramStart"/>
+        <w:t>OPGAVE NORMALISERING –</w:t>
+      </w:r>
       <w:r>
         <w:rPr>
           <w:rFonts w:eastAsiaTheme="minorHAnsi"/>
@@ -89,9 +88,8 @@
           <w:sz w:val="28"/>
           <w:szCs w:val="28"/>
         </w:rPr>
-        <w:t>NORMALISERING  –</w:t>
-      </w:r>
-      <w:proofErr w:type="gramEnd"/>
+        <w:t xml:space="preserve"> </w:t>
+      </w:r>
       <w:r>
         <w:rPr>
           <w:rFonts w:eastAsiaTheme="minorHAnsi"/>
@@ -102,7 +100,7 @@
           <w:sz w:val="28"/>
           <w:szCs w:val="28"/>
         </w:rPr>
-        <w:t xml:space="preserve"> </w:t>
+        <w:t xml:space="preserve">ER-DIAGRAM </w:t>
       </w:r>
       <w:r>
         <w:rPr>
@@ -114,7 +112,7 @@
           <w:sz w:val="28"/>
           <w:szCs w:val="28"/>
         </w:rPr>
-        <w:t xml:space="preserve">ER-DIAGRAM </w:t>
+        <w:t xml:space="preserve">– </w:t>
       </w:r>
       <w:r>
         <w:rPr>
@@ -126,40 +124,802 @@
           <w:sz w:val="28"/>
           <w:szCs w:val="28"/>
         </w:rPr>
-        <w:t xml:space="preserve">– </w:t>
-      </w:r>
-      <w:r>
-        <w:rPr>
-          <w:rFonts w:eastAsiaTheme="minorHAnsi"/>
+        <w:t>1</w:t>
+      </w:r>
+    </w:p>
+    <w:p>
+      <w:pPr>
+        <w:rPr>
+          <w:sz w:val="28"/>
+          <w:szCs w:val="28"/>
+        </w:rPr>
+      </w:pPr>
+      <w:r>
+        <w:rPr>
+          <w:sz w:val="28"/>
+          <w:szCs w:val="28"/>
+        </w:rPr>
+        <w:t xml:space="preserve">Normalisering </w:t>
+      </w:r>
+    </w:p>
+    <w:p>
+      <w:pPr>
+        <w:rPr>
+          <w:sz w:val="28"/>
+          <w:szCs w:val="28"/>
+        </w:rPr>
+      </w:pPr>
+    </w:p>
+    <w:p>
+      <w:pPr>
+        <w:rPr>
+          <w:sz w:val="24"/>
+          <w:szCs w:val="24"/>
+        </w:rPr>
+      </w:pPr>
+      <w:r>
+        <w:rPr>
+          <w:noProof/>
+        </w:rPr>
+        <w:drawing>
+          <wp:anchor distT="0" distB="0" distL="114300" distR="114300" simplePos="0" relativeHeight="251658240" behindDoc="0" locked="0" layoutInCell="1" allowOverlap="1" wp14:anchorId="2393FA87" wp14:editId="3ABED735">
+            <wp:simplePos x="0" y="0"/>
+            <wp:positionH relativeFrom="margin">
+              <wp:align>right</wp:align>
+            </wp:positionH>
+            <wp:positionV relativeFrom="paragraph">
+              <wp:posOffset>300356</wp:posOffset>
+            </wp:positionV>
+            <wp:extent cx="6276340" cy="939800"/>
+            <wp:effectExtent l="0" t="0" r="0" b="0"/>
+            <wp:wrapNone/>
+            <wp:docPr id="1" name="Billede 1"/>
+            <wp:cNvGraphicFramePr>
+              <a:graphicFrameLocks xmlns:a="http://schemas.openxmlformats.org/drawingml/2006/main" noChangeAspect="1"/>
+            </wp:cNvGraphicFramePr>
+            <a:graphic xmlns:a="http://schemas.openxmlformats.org/drawingml/2006/main">
+              <a:graphicData uri="http://schemas.openxmlformats.org/drawingml/2006/picture">
+                <pic:pic xmlns:pic="http://schemas.openxmlformats.org/drawingml/2006/picture">
+                  <pic:nvPicPr>
+                    <pic:cNvPr id="1" name=""/>
+                    <pic:cNvPicPr/>
+                  </pic:nvPicPr>
+                  <pic:blipFill>
+                    <a:blip r:embed="rId6">
+                      <a:extLst>
+                        <a:ext uri="{28A0092B-C50C-407E-A947-70E740481C1C}">
+                          <a14:useLocalDpi xmlns:a14="http://schemas.microsoft.com/office/drawing/2010/main" val="0"/>
+                        </a:ext>
+                      </a:extLst>
+                    </a:blip>
+                    <a:stretch>
+                      <a:fillRect/>
+                    </a:stretch>
+                  </pic:blipFill>
+                  <pic:spPr>
+                    <a:xfrm>
+                      <a:off x="0" y="0"/>
+                      <a:ext cx="6276647" cy="939846"/>
+                    </a:xfrm>
+                    <a:prstGeom prst="rect">
+                      <a:avLst/>
+                    </a:prstGeom>
+                  </pic:spPr>
+                </pic:pic>
+              </a:graphicData>
+            </a:graphic>
+            <wp14:sizeRelH relativeFrom="page">
+              <wp14:pctWidth>0</wp14:pctWidth>
+            </wp14:sizeRelH>
+            <wp14:sizeRelV relativeFrom="page">
+              <wp14:pctHeight>0</wp14:pctHeight>
+            </wp14:sizeRelV>
+          </wp:anchor>
+        </w:drawing>
+      </w:r>
+      <w:r>
+        <w:rPr>
+          <w:sz w:val="24"/>
+          <w:szCs w:val="24"/>
+        </w:rPr>
+        <w:t xml:space="preserve">NF1: </w:t>
+      </w:r>
+    </w:p>
+    <w:p>
+      <w:pPr>
+        <w:rPr>
+          <w:sz w:val="24"/>
+          <w:szCs w:val="24"/>
+        </w:rPr>
+      </w:pPr>
+    </w:p>
+    <w:p/>
+    <w:p/>
+    <w:p/>
+    <w:p/>
+    <w:p/>
+    <w:p/>
+    <w:p>
+      <w:r>
+        <w:t xml:space="preserve">NF2: </w:t>
+      </w:r>
+    </w:p>
+    <w:p>
+      <w:r>
+        <w:rPr>
+          <w:noProof/>
+        </w:rPr>
+        <w:drawing>
+          <wp:anchor distT="0" distB="0" distL="114300" distR="114300" simplePos="0" relativeHeight="251659264" behindDoc="0" locked="0" layoutInCell="1" allowOverlap="1" wp14:anchorId="1CAE73EF" wp14:editId="6E416746">
+            <wp:simplePos x="0" y="0"/>
+            <wp:positionH relativeFrom="column">
+              <wp:posOffset>638810</wp:posOffset>
+            </wp:positionH>
+            <wp:positionV relativeFrom="paragraph">
+              <wp:posOffset>45085</wp:posOffset>
+            </wp:positionV>
+            <wp:extent cx="4368800" cy="504190"/>
+            <wp:effectExtent l="0" t="0" r="0" b="0"/>
+            <wp:wrapNone/>
+            <wp:docPr id="2" name="Billede 2"/>
+            <wp:cNvGraphicFramePr>
+              <a:graphicFrameLocks xmlns:a="http://schemas.openxmlformats.org/drawingml/2006/main" noChangeAspect="1"/>
+            </wp:cNvGraphicFramePr>
+            <a:graphic xmlns:a="http://schemas.openxmlformats.org/drawingml/2006/main">
+              <a:graphicData uri="http://schemas.openxmlformats.org/drawingml/2006/picture">
+                <pic:pic xmlns:pic="http://schemas.openxmlformats.org/drawingml/2006/picture">
+                  <pic:nvPicPr>
+                    <pic:cNvPr id="1" name=""/>
+                    <pic:cNvPicPr/>
+                  </pic:nvPicPr>
+                  <pic:blipFill>
+                    <a:blip r:embed="rId7">
+                      <a:extLst>
+                        <a:ext uri="{28A0092B-C50C-407E-A947-70E740481C1C}">
+                          <a14:useLocalDpi xmlns:a14="http://schemas.microsoft.com/office/drawing/2010/main" val="0"/>
+                        </a:ext>
+                      </a:extLst>
+                    </a:blip>
+                    <a:stretch>
+                      <a:fillRect/>
+                    </a:stretch>
+                  </pic:blipFill>
+                  <pic:spPr>
+                    <a:xfrm>
+                      <a:off x="0" y="0"/>
+                      <a:ext cx="4368800" cy="504190"/>
+                    </a:xfrm>
+                    <a:prstGeom prst="rect">
+                      <a:avLst/>
+                    </a:prstGeom>
+                  </pic:spPr>
+                </pic:pic>
+              </a:graphicData>
+            </a:graphic>
+            <wp14:sizeRelH relativeFrom="page">
+              <wp14:pctWidth>0</wp14:pctWidth>
+            </wp14:sizeRelH>
+            <wp14:sizeRelV relativeFrom="page">
+              <wp14:pctHeight>0</wp14:pctHeight>
+            </wp14:sizeRelV>
+          </wp:anchor>
+        </w:drawing>
+      </w:r>
+    </w:p>
+    <w:p>
+      <w:pPr>
+        <w:jc w:val="right"/>
+      </w:pPr>
+    </w:p>
+    <w:p>
+      <w:r>
+        <w:rPr>
+          <w:noProof/>
+        </w:rPr>
+        <w:drawing>
+          <wp:anchor distT="0" distB="0" distL="114300" distR="114300" simplePos="0" relativeHeight="251660288" behindDoc="0" locked="0" layoutInCell="1" allowOverlap="1" wp14:anchorId="71821F6A" wp14:editId="067BE90D">
+            <wp:simplePos x="0" y="0"/>
+            <wp:positionH relativeFrom="margin">
+              <wp:posOffset>-78740</wp:posOffset>
+            </wp:positionH>
+            <wp:positionV relativeFrom="paragraph">
+              <wp:posOffset>128270</wp:posOffset>
+            </wp:positionV>
+            <wp:extent cx="6121400" cy="880745"/>
+            <wp:effectExtent l="0" t="0" r="0" b="0"/>
+            <wp:wrapNone/>
+            <wp:docPr id="3" name="Billede 3"/>
+            <wp:cNvGraphicFramePr>
+              <a:graphicFrameLocks xmlns:a="http://schemas.openxmlformats.org/drawingml/2006/main" noChangeAspect="1"/>
+            </wp:cNvGraphicFramePr>
+            <a:graphic xmlns:a="http://schemas.openxmlformats.org/drawingml/2006/main">
+              <a:graphicData uri="http://schemas.openxmlformats.org/drawingml/2006/picture">
+                <pic:pic xmlns:pic="http://schemas.openxmlformats.org/drawingml/2006/picture">
+                  <pic:nvPicPr>
+                    <pic:cNvPr id="1" name=""/>
+                    <pic:cNvPicPr/>
+                  </pic:nvPicPr>
+                  <pic:blipFill>
+                    <a:blip r:embed="rId8">
+                      <a:extLst>
+                        <a:ext uri="{28A0092B-C50C-407E-A947-70E740481C1C}">
+                          <a14:useLocalDpi xmlns:a14="http://schemas.microsoft.com/office/drawing/2010/main" val="0"/>
+                        </a:ext>
+                      </a:extLst>
+                    </a:blip>
+                    <a:stretch>
+                      <a:fillRect/>
+                    </a:stretch>
+                  </pic:blipFill>
+                  <pic:spPr>
+                    <a:xfrm>
+                      <a:off x="0" y="0"/>
+                      <a:ext cx="6121400" cy="880745"/>
+                    </a:xfrm>
+                    <a:prstGeom prst="rect">
+                      <a:avLst/>
+                    </a:prstGeom>
+                  </pic:spPr>
+                </pic:pic>
+              </a:graphicData>
+            </a:graphic>
+            <wp14:sizeRelH relativeFrom="page">
+              <wp14:pctWidth>0</wp14:pctWidth>
+            </wp14:sizeRelH>
+            <wp14:sizeRelV relativeFrom="page">
+              <wp14:pctHeight>0</wp14:pctHeight>
+            </wp14:sizeRelV>
+          </wp:anchor>
+        </w:drawing>
+      </w:r>
+    </w:p>
+    <w:p/>
+    <w:p/>
+    <w:p/>
+    <w:p/>
+    <w:p/>
+    <w:p/>
+    <w:p/>
+    <w:p/>
+    <w:p>
+      <w:r>
+        <w:lastRenderedPageBreak/>
+        <w:t>NF3:</w:t>
+      </w:r>
+    </w:p>
+    <w:p>
+      <w:r>
+        <w:rPr>
+          <w:noProof/>
+        </w:rPr>
+        <w:drawing>
+          <wp:anchor distT="0" distB="0" distL="114300" distR="114300" simplePos="0" relativeHeight="251661312" behindDoc="1" locked="0" layoutInCell="1" allowOverlap="1" wp14:anchorId="69FA4E2A" wp14:editId="4F04D3B3">
+            <wp:simplePos x="0" y="0"/>
+            <wp:positionH relativeFrom="page">
+              <wp:posOffset>2432050</wp:posOffset>
+            </wp:positionH>
+            <wp:positionV relativeFrom="paragraph">
+              <wp:posOffset>120015</wp:posOffset>
+            </wp:positionV>
+            <wp:extent cx="4902200" cy="476250"/>
+            <wp:effectExtent l="0" t="0" r="0" b="0"/>
+            <wp:wrapNone/>
+            <wp:docPr id="6" name="Billede 6"/>
+            <wp:cNvGraphicFramePr>
+              <a:graphicFrameLocks xmlns:a="http://schemas.openxmlformats.org/drawingml/2006/main" noChangeAspect="1"/>
+            </wp:cNvGraphicFramePr>
+            <a:graphic xmlns:a="http://schemas.openxmlformats.org/drawingml/2006/main">
+              <a:graphicData uri="http://schemas.openxmlformats.org/drawingml/2006/picture">
+                <pic:pic xmlns:pic="http://schemas.openxmlformats.org/drawingml/2006/picture">
+                  <pic:nvPicPr>
+                    <pic:cNvPr id="1" name=""/>
+                    <pic:cNvPicPr/>
+                  </pic:nvPicPr>
+                  <pic:blipFill>
+                    <a:blip r:embed="rId9">
+                      <a:extLst>
+                        <a:ext uri="{28A0092B-C50C-407E-A947-70E740481C1C}">
+                          <a14:useLocalDpi xmlns:a14="http://schemas.microsoft.com/office/drawing/2010/main" val="0"/>
+                        </a:ext>
+                      </a:extLst>
+                    </a:blip>
+                    <a:stretch>
+                      <a:fillRect/>
+                    </a:stretch>
+                  </pic:blipFill>
+                  <pic:spPr>
+                    <a:xfrm>
+                      <a:off x="0" y="0"/>
+                      <a:ext cx="4902200" cy="476250"/>
+                    </a:xfrm>
+                    <a:prstGeom prst="rect">
+                      <a:avLst/>
+                    </a:prstGeom>
+                  </pic:spPr>
+                </pic:pic>
+              </a:graphicData>
+            </a:graphic>
+            <wp14:sizeRelH relativeFrom="page">
+              <wp14:pctWidth>0</wp14:pctWidth>
+            </wp14:sizeRelH>
+            <wp14:sizeRelV relativeFrom="page">
+              <wp14:pctHeight>0</wp14:pctHeight>
+            </wp14:sizeRelV>
+          </wp:anchor>
+        </w:drawing>
+      </w:r>
+      <w:r>
+        <w:rPr>
+          <w:noProof/>
+        </w:rPr>
+        <w:drawing>
+          <wp:anchor distT="0" distB="0" distL="114300" distR="114300" simplePos="0" relativeHeight="251662336" behindDoc="1" locked="0" layoutInCell="1" allowOverlap="1" wp14:anchorId="7018FBE0" wp14:editId="13A2A511">
+            <wp:simplePos x="0" y="0"/>
+            <wp:positionH relativeFrom="column">
+              <wp:posOffset>-421005</wp:posOffset>
+            </wp:positionH>
+            <wp:positionV relativeFrom="paragraph">
+              <wp:posOffset>109220</wp:posOffset>
+            </wp:positionV>
+            <wp:extent cx="2032000" cy="659027"/>
+            <wp:effectExtent l="0" t="0" r="6350" b="8255"/>
+            <wp:wrapNone/>
+            <wp:docPr id="5" name="Billede 5"/>
+            <wp:cNvGraphicFramePr>
+              <a:graphicFrameLocks xmlns:a="http://schemas.openxmlformats.org/drawingml/2006/main" noChangeAspect="1"/>
+            </wp:cNvGraphicFramePr>
+            <a:graphic xmlns:a="http://schemas.openxmlformats.org/drawingml/2006/main">
+              <a:graphicData uri="http://schemas.openxmlformats.org/drawingml/2006/picture">
+                <pic:pic xmlns:pic="http://schemas.openxmlformats.org/drawingml/2006/picture">
+                  <pic:nvPicPr>
+                    <pic:cNvPr id="1" name=""/>
+                    <pic:cNvPicPr/>
+                  </pic:nvPicPr>
+                  <pic:blipFill>
+                    <a:blip r:embed="rId10">
+                      <a:extLst>
+                        <a:ext uri="{28A0092B-C50C-407E-A947-70E740481C1C}">
+                          <a14:useLocalDpi xmlns:a14="http://schemas.microsoft.com/office/drawing/2010/main" val="0"/>
+                        </a:ext>
+                      </a:extLst>
+                    </a:blip>
+                    <a:stretch>
+                      <a:fillRect/>
+                    </a:stretch>
+                  </pic:blipFill>
+                  <pic:spPr>
+                    <a:xfrm>
+                      <a:off x="0" y="0"/>
+                      <a:ext cx="2032000" cy="659027"/>
+                    </a:xfrm>
+                    <a:prstGeom prst="rect">
+                      <a:avLst/>
+                    </a:prstGeom>
+                  </pic:spPr>
+                </pic:pic>
+              </a:graphicData>
+            </a:graphic>
+            <wp14:sizeRelH relativeFrom="page">
+              <wp14:pctWidth>0</wp14:pctWidth>
+            </wp14:sizeRelH>
+            <wp14:sizeRelV relativeFrom="page">
+              <wp14:pctHeight>0</wp14:pctHeight>
+            </wp14:sizeRelV>
+          </wp:anchor>
+        </w:drawing>
+      </w:r>
+    </w:p>
+    <w:p/>
+    <w:p>
+      <w:r>
+        <w:rPr>
+          <w:noProof/>
+        </w:rPr>
+        <w:drawing>
+          <wp:anchor distT="0" distB="0" distL="114300" distR="114300" simplePos="0" relativeHeight="251663360" behindDoc="1" locked="0" layoutInCell="1" allowOverlap="1" wp14:anchorId="1FB9D176" wp14:editId="7EF72414">
+            <wp:simplePos x="0" y="0"/>
+            <wp:positionH relativeFrom="margin">
+              <wp:posOffset>-204470</wp:posOffset>
+            </wp:positionH>
+            <wp:positionV relativeFrom="paragraph">
+              <wp:posOffset>315595</wp:posOffset>
+            </wp:positionV>
+            <wp:extent cx="6244590" cy="1068070"/>
+            <wp:effectExtent l="0" t="0" r="3810" b="0"/>
+            <wp:wrapNone/>
+            <wp:docPr id="9" name="Billede 9"/>
+            <wp:cNvGraphicFramePr>
+              <a:graphicFrameLocks xmlns:a="http://schemas.openxmlformats.org/drawingml/2006/main" noChangeAspect="1"/>
+            </wp:cNvGraphicFramePr>
+            <a:graphic xmlns:a="http://schemas.openxmlformats.org/drawingml/2006/main">
+              <a:graphicData uri="http://schemas.openxmlformats.org/drawingml/2006/picture">
+                <pic:pic xmlns:pic="http://schemas.openxmlformats.org/drawingml/2006/picture">
+                  <pic:nvPicPr>
+                    <pic:cNvPr id="1" name=""/>
+                    <pic:cNvPicPr/>
+                  </pic:nvPicPr>
+                  <pic:blipFill>
+                    <a:blip r:embed="rId11">
+                      <a:extLst>
+                        <a:ext uri="{28A0092B-C50C-407E-A947-70E740481C1C}">
+                          <a14:useLocalDpi xmlns:a14="http://schemas.microsoft.com/office/drawing/2010/main" val="0"/>
+                        </a:ext>
+                      </a:extLst>
+                    </a:blip>
+                    <a:stretch>
+                      <a:fillRect/>
+                    </a:stretch>
+                  </pic:blipFill>
+                  <pic:spPr>
+                    <a:xfrm>
+                      <a:off x="0" y="0"/>
+                      <a:ext cx="6244590" cy="1068070"/>
+                    </a:xfrm>
+                    <a:prstGeom prst="rect">
+                      <a:avLst/>
+                    </a:prstGeom>
+                  </pic:spPr>
+                </pic:pic>
+              </a:graphicData>
+            </a:graphic>
+            <wp14:sizeRelH relativeFrom="page">
+              <wp14:pctWidth>0</wp14:pctWidth>
+            </wp14:sizeRelH>
+            <wp14:sizeRelV relativeFrom="page">
+              <wp14:pctHeight>0</wp14:pctHeight>
+            </wp14:sizeRelV>
+          </wp:anchor>
+        </w:drawing>
+      </w:r>
+    </w:p>
+    <w:p/>
+    <w:p/>
+    <w:p/>
+    <w:p>
+      <w:r>
+        <w:rPr>
+          <w:noProof/>
+        </w:rPr>
+        <w:drawing>
+          <wp:anchor distT="0" distB="0" distL="114300" distR="114300" simplePos="0" relativeHeight="251665408" behindDoc="1" locked="0" layoutInCell="1" allowOverlap="1" wp14:anchorId="4C6D3CEC" wp14:editId="5ED4AD93">
+            <wp:simplePos x="0" y="0"/>
+            <wp:positionH relativeFrom="column">
+              <wp:posOffset>-205740</wp:posOffset>
+            </wp:positionH>
+            <wp:positionV relativeFrom="paragraph">
+              <wp:posOffset>336550</wp:posOffset>
+            </wp:positionV>
+            <wp:extent cx="6120130" cy="1081405"/>
+            <wp:effectExtent l="0" t="0" r="0" b="4445"/>
+            <wp:wrapNone/>
+            <wp:docPr id="12" name="Billede 12"/>
+            <wp:cNvGraphicFramePr>
+              <a:graphicFrameLocks xmlns:a="http://schemas.openxmlformats.org/drawingml/2006/main" noChangeAspect="1"/>
+            </wp:cNvGraphicFramePr>
+            <a:graphic xmlns:a="http://schemas.openxmlformats.org/drawingml/2006/main">
+              <a:graphicData uri="http://schemas.openxmlformats.org/drawingml/2006/picture">
+                <pic:pic xmlns:pic="http://schemas.openxmlformats.org/drawingml/2006/picture">
+                  <pic:nvPicPr>
+                    <pic:cNvPr id="1" name=""/>
+                    <pic:cNvPicPr/>
+                  </pic:nvPicPr>
+                  <pic:blipFill>
+                    <a:blip r:embed="rId12">
+                      <a:extLst>
+                        <a:ext uri="{28A0092B-C50C-407E-A947-70E740481C1C}">
+                          <a14:useLocalDpi xmlns:a14="http://schemas.microsoft.com/office/drawing/2010/main" val="0"/>
+                        </a:ext>
+                      </a:extLst>
+                    </a:blip>
+                    <a:stretch>
+                      <a:fillRect/>
+                    </a:stretch>
+                  </pic:blipFill>
+                  <pic:spPr>
+                    <a:xfrm>
+                      <a:off x="0" y="0"/>
+                      <a:ext cx="6120130" cy="1081405"/>
+                    </a:xfrm>
+                    <a:prstGeom prst="rect">
+                      <a:avLst/>
+                    </a:prstGeom>
+                  </pic:spPr>
+                </pic:pic>
+              </a:graphicData>
+            </a:graphic>
+            <wp14:sizeRelH relativeFrom="page">
+              <wp14:pctWidth>0</wp14:pctWidth>
+            </wp14:sizeRelH>
+            <wp14:sizeRelV relativeFrom="page">
+              <wp14:pctHeight>0</wp14:pctHeight>
+            </wp14:sizeRelV>
+          </wp:anchor>
+        </w:drawing>
+      </w:r>
+    </w:p>
+    <w:p/>
+    <w:p/>
+    <w:p/>
+    <w:p/>
+    <w:p/>
+    <w:p/>
+    <w:p>
+      <w:pPr>
+        <w:rPr>
+          <w:sz w:val="28"/>
+          <w:szCs w:val="28"/>
+        </w:rPr>
+      </w:pPr>
+      <w:r>
+        <w:rPr>
+          <w:noProof/>
+        </w:rPr>
+        <w:drawing>
+          <wp:anchor distT="0" distB="0" distL="114300" distR="114300" simplePos="0" relativeHeight="251664384" behindDoc="1" locked="0" layoutInCell="1" allowOverlap="1" wp14:anchorId="42B1D716" wp14:editId="5DCB53A7">
+            <wp:simplePos x="0" y="0"/>
+            <wp:positionH relativeFrom="margin">
+              <wp:posOffset>-107950</wp:posOffset>
+            </wp:positionH>
+            <wp:positionV relativeFrom="paragraph">
+              <wp:posOffset>375285</wp:posOffset>
+            </wp:positionV>
+            <wp:extent cx="6120130" cy="3921760"/>
+            <wp:effectExtent l="0" t="0" r="0" b="2540"/>
+            <wp:wrapNone/>
+            <wp:docPr id="10" name="Billede 10"/>
+            <wp:cNvGraphicFramePr>
+              <a:graphicFrameLocks xmlns:a="http://schemas.openxmlformats.org/drawingml/2006/main" noChangeAspect="1"/>
+            </wp:cNvGraphicFramePr>
+            <a:graphic xmlns:a="http://schemas.openxmlformats.org/drawingml/2006/main">
+              <a:graphicData uri="http://schemas.openxmlformats.org/drawingml/2006/picture">
+                <pic:pic xmlns:pic="http://schemas.openxmlformats.org/drawingml/2006/picture">
+                  <pic:nvPicPr>
+                    <pic:cNvPr id="1" name=""/>
+                    <pic:cNvPicPr/>
+                  </pic:nvPicPr>
+                  <pic:blipFill>
+                    <a:blip r:embed="rId13">
+                      <a:extLst>
+                        <a:ext uri="{28A0092B-C50C-407E-A947-70E740481C1C}">
+                          <a14:useLocalDpi xmlns:a14="http://schemas.microsoft.com/office/drawing/2010/main" val="0"/>
+                        </a:ext>
+                      </a:extLst>
+                    </a:blip>
+                    <a:stretch>
+                      <a:fillRect/>
+                    </a:stretch>
+                  </pic:blipFill>
+                  <pic:spPr>
+                    <a:xfrm>
+                      <a:off x="0" y="0"/>
+                      <a:ext cx="6120130" cy="3921760"/>
+                    </a:xfrm>
+                    <a:prstGeom prst="rect">
+                      <a:avLst/>
+                    </a:prstGeom>
+                  </pic:spPr>
+                </pic:pic>
+              </a:graphicData>
+            </a:graphic>
+            <wp14:sizeRelH relativeFrom="page">
+              <wp14:pctWidth>0</wp14:pctWidth>
+            </wp14:sizeRelH>
+            <wp14:sizeRelV relativeFrom="page">
+              <wp14:pctHeight>0</wp14:pctHeight>
+            </wp14:sizeRelV>
+          </wp:anchor>
+        </w:drawing>
+      </w:r>
+      <w:r>
+        <w:rPr>
+          <w:sz w:val="28"/>
+          <w:szCs w:val="28"/>
+        </w:rPr>
+        <w:t>ER-DIAGRAM</w:t>
+      </w:r>
+    </w:p>
+    <w:p>
+      <w:pPr>
+        <w:rPr>
+          <w:sz w:val="28"/>
+          <w:szCs w:val="28"/>
+        </w:rPr>
+      </w:pPr>
+    </w:p>
+    <w:p>
+      <w:pPr>
+        <w:rPr>
+          <w:sz w:val="28"/>
+          <w:szCs w:val="28"/>
+        </w:rPr>
+      </w:pPr>
+    </w:p>
+    <w:p>
+      <w:pPr>
+        <w:rPr>
+          <w:sz w:val="28"/>
+          <w:szCs w:val="28"/>
+        </w:rPr>
+      </w:pPr>
+    </w:p>
+    <w:p>
+      <w:pPr>
+        <w:rPr>
+          <w:sz w:val="28"/>
+          <w:szCs w:val="28"/>
+        </w:rPr>
+      </w:pPr>
+    </w:p>
+    <w:p>
+      <w:pPr>
+        <w:rPr>
+          <w:sz w:val="28"/>
+          <w:szCs w:val="28"/>
+        </w:rPr>
+      </w:pPr>
+    </w:p>
+    <w:p>
+      <w:pPr>
+        <w:rPr>
+          <w:sz w:val="28"/>
+          <w:szCs w:val="28"/>
+        </w:rPr>
+      </w:pPr>
+    </w:p>
+    <w:p>
+      <w:pPr>
+        <w:rPr>
+          <w:sz w:val="28"/>
+          <w:szCs w:val="28"/>
+        </w:rPr>
+      </w:pPr>
+    </w:p>
+    <w:p>
+      <w:pPr>
+        <w:rPr>
+          <w:sz w:val="28"/>
+          <w:szCs w:val="28"/>
+        </w:rPr>
+      </w:pPr>
+    </w:p>
+    <w:p>
+      <w:pPr>
+        <w:rPr>
+          <w:sz w:val="28"/>
+          <w:szCs w:val="28"/>
+        </w:rPr>
+      </w:pPr>
+    </w:p>
+    <w:p>
+      <w:pPr>
+        <w:rPr>
+          <w:sz w:val="28"/>
+          <w:szCs w:val="28"/>
+        </w:rPr>
+      </w:pPr>
+    </w:p>
+    <w:p>
+      <w:pPr>
+        <w:rPr>
+          <w:sz w:val="28"/>
+          <w:szCs w:val="28"/>
+        </w:rPr>
+      </w:pPr>
+    </w:p>
+    <w:p>
+      <w:pPr>
+        <w:rPr>
+          <w:sz w:val="28"/>
+          <w:szCs w:val="28"/>
+        </w:rPr>
+      </w:pPr>
+    </w:p>
+    <w:p>
+      <w:pPr>
+        <w:rPr>
           <w:b/>
           <w:bCs/>
-          <w:color w:val="auto"/>
-          <w:spacing w:val="0"/>
-          <w:sz w:val="28"/>
-          <w:szCs w:val="28"/>
-        </w:rPr>
-        <w:t>1</w:t>
-      </w:r>
-    </w:p>
-    <w:p>
-      <w:pPr>
-        <w:rPr>
-          <w:sz w:val="24"/>
-          <w:szCs w:val="24"/>
-        </w:rPr>
-      </w:pPr>
-      <w:r>
-        <w:rPr>
-          <w:sz w:val="24"/>
-          <w:szCs w:val="24"/>
-        </w:rPr>
-        <w:t xml:space="preserve">Normalisering </w:t>
-      </w:r>
-    </w:p>
-    <w:p/>
+          <w:sz w:val="28"/>
+          <w:szCs w:val="28"/>
+          <w:lang w:val="en-US"/>
+        </w:rPr>
+      </w:pPr>
+      <w:r>
+        <w:rPr>
+          <w:b/>
+          <w:bCs/>
+          <w:sz w:val="28"/>
+          <w:szCs w:val="28"/>
+          <w:lang w:val="en-US"/>
+        </w:rPr>
+        <w:lastRenderedPageBreak/>
+        <w:t>NORMALISERINGS OPGAVE –</w:t>
+      </w:r>
+      <w:r>
+        <w:rPr>
+          <w:b/>
+          <w:bCs/>
+          <w:sz w:val="28"/>
+          <w:szCs w:val="28"/>
+          <w:lang w:val="en-US"/>
+        </w:rPr>
+        <w:t xml:space="preserve"> </w:t>
+      </w:r>
+      <w:r>
+        <w:rPr>
+          <w:b/>
+          <w:bCs/>
+          <w:sz w:val="28"/>
+          <w:szCs w:val="28"/>
+          <w:lang w:val="en-US"/>
+        </w:rPr>
+        <w:t xml:space="preserve">”EXCELARK” </w:t>
+      </w:r>
+      <w:r>
+        <w:rPr>
+          <w:b/>
+          <w:bCs/>
+          <w:sz w:val="28"/>
+          <w:szCs w:val="28"/>
+          <w:lang w:val="en-US"/>
+        </w:rPr>
+        <w:t xml:space="preserve">– </w:t>
+      </w:r>
+      <w:r>
+        <w:rPr>
+          <w:b/>
+          <w:bCs/>
+          <w:sz w:val="28"/>
+          <w:szCs w:val="28"/>
+          <w:lang w:val="en-US"/>
+        </w:rPr>
+        <w:t>2</w:t>
+      </w:r>
+    </w:p>
+    <w:p>
+      <w:pPr>
+        <w:rPr>
+          <w:b/>
+          <w:bCs/>
+          <w:sz w:val="28"/>
+          <w:szCs w:val="28"/>
+          <w:lang w:val="en-US"/>
+        </w:rPr>
+      </w:pPr>
+      <w:r>
+        <w:rPr>
+          <w:b/>
+          <w:bCs/>
+          <w:sz w:val="28"/>
+          <w:szCs w:val="28"/>
+          <w:lang w:val="en-US"/>
+        </w:rPr>
+        <w:t>HEALTH HISTORY REPORT -</w:t>
+      </w:r>
+      <w:r>
+        <w:rPr>
+          <w:b/>
+          <w:bCs/>
+          <w:sz w:val="28"/>
+          <w:szCs w:val="28"/>
+          <w:lang w:val="en-US"/>
+        </w:rPr>
+        <w:t xml:space="preserve"> </w:t>
+      </w:r>
+      <w:r>
+        <w:rPr>
+          <w:b/>
+          <w:bCs/>
+          <w:sz w:val="28"/>
+          <w:szCs w:val="28"/>
+          <w:lang w:val="en-US"/>
+        </w:rPr>
+        <w:t>3</w:t>
+      </w:r>
+    </w:p>
     <w:sectPr>
-      <w:headerReference w:type="default" r:id="rId6"/>
-      <w:footerReference w:type="default" r:id="rId7"/>
+      <w:headerReference w:type="default" r:id="rId14"/>
+      <w:footerReference w:type="default" r:id="rId15"/>
       <w:pgSz w:w="11906" w:h="16838"/>
       <w:pgMar w:top="1701" w:right="1134" w:bottom="1701" w:left="1134" w:header="708" w:footer="708" w:gutter="0"/>
       <w:cols w:space="708"/>

</xml_diff>